<commit_message>
more details about SaaS, PaaS, IaaS
</commit_message>
<xml_diff>
--- a/cloud computing simple structure.docx
+++ b/cloud computing simple structure.docx
@@ -51,6 +51,7 @@
         <w:rPr>
           <w:rFonts w:ascii="Times" w:hAnsi="Times" w:cs="Times"/>
           <w:noProof/>
+          <w:lang w:val="en-AU"/>
         </w:rPr>
         <w:drawing>
           <wp:inline distT="0" distB="0" distL="0" distR="0" wp14:anchorId="322E292D" wp14:editId="2FEE6E81">
@@ -133,12 +134,6 @@
         <w:gridCol w:w="236"/>
       </w:tblGrid>
       <w:tr>
-        <w:tblPrEx>
-          <w:tblCellMar>
-            <w:top w:w="0" w:type="dxa"/>
-            <w:bottom w:w="0" w:type="dxa"/>
-          </w:tblCellMar>
-        </w:tblPrEx>
         <w:tc>
           <w:tcPr>
             <w:tcW w:w="15400" w:type="dxa"/>
@@ -180,6 +175,32 @@
               <w:adjustRightInd w:val="0"/>
               <w:spacing w:after="240" w:line="460" w:lineRule="atLeast"/>
               <w:rPr>
+                <w:rFonts w:cs="Century Gothic"/>
+              </w:rPr>
+            </w:pPr>
+            <w:r>
+              <w:rPr>
+                <w:rFonts w:cs="Century Gothic"/>
+              </w:rPr>
+              <w:t xml:space="preserve">Means </w:t>
+            </w:r>
+            <w:bookmarkStart w:id="0" w:name="_GoBack"/>
+            <w:bookmarkEnd w:id="0"/>
+            <w:r>
+              <w:rPr>
+                <w:rFonts w:cs="Century Gothic"/>
+              </w:rPr>
+              <w:t>Online Software</w:t>
+            </w:r>
+          </w:p>
+          <w:p>
+            <w:pPr>
+              <w:widowControl w:val="0"/>
+              <w:autoSpaceDE w:val="0"/>
+              <w:autoSpaceDN w:val="0"/>
+              <w:adjustRightInd w:val="0"/>
+              <w:spacing w:after="240" w:line="460" w:lineRule="atLeast"/>
+              <w:rPr>
                 <w:rFonts w:cs="Times"/>
               </w:rPr>
             </w:pPr>
@@ -296,19 +317,11 @@
               </w:rPr>
               <w:t xml:space="preserve">  </w:t>
             </w:r>
-            <w:proofErr w:type="spellStart"/>
             <w:r>
               <w:rPr>
                 <w:rFonts w:cs="Century Gothic"/>
               </w:rPr>
-              <w:t>Xero</w:t>
-            </w:r>
-            <w:proofErr w:type="spellEnd"/>
-            <w:r>
-              <w:rPr>
-                <w:rFonts w:cs="Century Gothic"/>
-              </w:rPr>
-              <w:t xml:space="preserve"> </w:t>
+              <w:t xml:space="preserve">Xero </w:t>
             </w:r>
             <w:r>
               <w:rPr>
@@ -501,21 +514,7 @@
               <w:rPr>
                 <w:rFonts w:cs="Century Gothic"/>
               </w:rPr>
-              <w:t xml:space="preserve">TVNZ </w:t>
-            </w:r>
-            <w:proofErr w:type="spellStart"/>
-            <w:r>
-              <w:rPr>
-                <w:rFonts w:cs="Century Gothic"/>
-              </w:rPr>
-              <w:t>OnDemand</w:t>
-            </w:r>
-            <w:proofErr w:type="spellEnd"/>
-            <w:r>
-              <w:rPr>
-                <w:rFonts w:cs="Century Gothic"/>
-              </w:rPr>
-              <w:t xml:space="preserve"> </w:t>
+              <w:t xml:space="preserve">TVNZ OnDemand </w:t>
             </w:r>
             <w:r>
               <w:rPr>
@@ -738,6 +737,7 @@
               <w:rPr>
                 <w:rFonts w:ascii="Times" w:hAnsi="Times" w:cs="Times"/>
                 <w:noProof/>
+                <w:lang w:val="en-AU"/>
               </w:rPr>
               <w:drawing>
                 <wp:inline distT="0" distB="0" distL="0" distR="0" wp14:anchorId="4240392F" wp14:editId="34DE97F7">
@@ -798,6 +798,7 @@
               <w:rPr>
                 <w:rFonts w:ascii="Times" w:hAnsi="Times" w:cs="Times"/>
                 <w:noProof/>
+                <w:lang w:val="en-AU"/>
               </w:rPr>
               <w:drawing>
                 <wp:inline distT="0" distB="0" distL="0" distR="0" wp14:anchorId="5A78BB0A" wp14:editId="64AC6671">
@@ -883,12 +884,6 @@
         </w:tc>
       </w:tr>
       <w:tr>
-        <w:tblPrEx>
-          <w:tblCellMar>
-            <w:top w:w="0" w:type="dxa"/>
-            <w:bottom w:w="0" w:type="dxa"/>
-          </w:tblCellMar>
-        </w:tblPrEx>
         <w:tc>
           <w:tcPr>
             <w:tcW w:w="15400" w:type="dxa"/>
@@ -940,12 +935,6 @@
         </w:tc>
       </w:tr>
       <w:tr>
-        <w:tblPrEx>
-          <w:tblCellMar>
-            <w:top w:w="0" w:type="dxa"/>
-            <w:bottom w:w="0" w:type="dxa"/>
-          </w:tblCellMar>
-        </w:tblPrEx>
         <w:tc>
           <w:tcPr>
             <w:tcW w:w="15400" w:type="dxa"/>
@@ -972,30 +961,12 @@
                 <w:szCs w:val="96"/>
               </w:rPr>
             </w:pPr>
-            <w:proofErr w:type="spellStart"/>
             <w:r>
               <w:rPr>
                 <w:rFonts w:cs="Century Gothic"/>
                 <w:color w:val="C41223"/>
               </w:rPr>
-              <w:t>PaaS</w:t>
-            </w:r>
-            <w:proofErr w:type="spellEnd"/>
-            <w:r>
-              <w:rPr>
-                <w:rFonts w:cs="Century Gothic"/>
-                <w:color w:val="C41223"/>
-              </w:rPr>
-              <w:t xml:space="preserve"> FROM THE END-U</w:t>
-            </w:r>
-            <w:bookmarkStart w:id="0" w:name="_GoBack"/>
-            <w:bookmarkEnd w:id="0"/>
-            <w:r>
-              <w:rPr>
-                <w:rFonts w:cs="Century Gothic"/>
-                <w:color w:val="C41223"/>
-              </w:rPr>
-              <w:t>SERS’ VIEW</w:t>
+              <w:t>PaaS FROM THE END-USERS’ VIEW</w:t>
             </w:r>
             <w:r>
               <w:rPr>
@@ -1033,40 +1004,44 @@
               <w:adjustRightInd w:val="0"/>
               <w:spacing w:after="240" w:line="620" w:lineRule="atLeast"/>
               <w:rPr>
+                <w:rFonts w:ascii="Century Gothic" w:hAnsi="Century Gothic" w:cs="Century Gothic"/>
+              </w:rPr>
+            </w:pPr>
+            <w:r>
+              <w:rPr>
+                <w:rFonts w:ascii="Arial" w:hAnsi="Arial" w:cs="Arial"/>
+              </w:rPr>
+              <w:t>•</w:t>
+            </w:r>
+            <w:r>
+              <w:rPr>
+                <w:rFonts w:ascii="Helvetica" w:hAnsi="Helvetica" w:cs="Helvetica"/>
+              </w:rPr>
+              <w:t xml:space="preserve"> </w:t>
+            </w:r>
+            <w:r>
+              <w:rPr>
+                <w:rFonts w:ascii="Century Gothic" w:hAnsi="Century Gothic" w:cs="Century Gothic"/>
+              </w:rPr>
+              <w:t xml:space="preserve">Microsoft Azure – Operating System, Database Server, etc.. </w:t>
+            </w:r>
+          </w:p>
+          <w:p>
+            <w:pPr>
+              <w:widowControl w:val="0"/>
+              <w:autoSpaceDE w:val="0"/>
+              <w:autoSpaceDN w:val="0"/>
+              <w:adjustRightInd w:val="0"/>
+              <w:spacing w:after="240" w:line="620" w:lineRule="atLeast"/>
+              <w:rPr>
                 <w:rFonts w:ascii="Times" w:hAnsi="Times" w:cs="Times"/>
               </w:rPr>
             </w:pPr>
             <w:r>
               <w:rPr>
-                <w:rFonts w:ascii="Arial" w:hAnsi="Arial" w:cs="Arial"/>
-              </w:rPr>
-              <w:t>•</w:t>
-            </w:r>
-            <w:r>
-              <w:rPr>
-                <w:rFonts w:ascii="Helvetica" w:hAnsi="Helvetica" w:cs="Helvetica"/>
-              </w:rPr>
-              <w:t xml:space="preserve"> </w:t>
-            </w:r>
-            <w:r>
-              <w:rPr>
-                <w:rFonts w:ascii="Century Gothic" w:hAnsi="Century Gothic" w:cs="Century Gothic"/>
-              </w:rPr>
-              <w:t xml:space="preserve">Microsoft Azure – Operating System, Database Server, </w:t>
-            </w:r>
-            <w:proofErr w:type="gramStart"/>
-            <w:r>
-              <w:rPr>
-                <w:rFonts w:ascii="Century Gothic" w:hAnsi="Century Gothic" w:cs="Century Gothic"/>
-              </w:rPr>
-              <w:t>etc..</w:t>
-            </w:r>
-            <w:proofErr w:type="gramEnd"/>
-            <w:r>
-              <w:rPr>
-                <w:rFonts w:ascii="Century Gothic" w:hAnsi="Century Gothic" w:cs="Century Gothic"/>
-              </w:rPr>
-              <w:t xml:space="preserve"> </w:t>
+                <w:rFonts w:ascii="Times" w:hAnsi="Times" w:cs="Times"/>
+              </w:rPr>
+              <w:t>Web code quick deploy portal or platform, like Google App Engine, Heroku, Github Pages</w:t>
             </w:r>
           </w:p>
           <w:p>
@@ -1084,6 +1059,7 @@
               <w:rPr>
                 <w:rFonts w:ascii="Times" w:hAnsi="Times" w:cs="Times"/>
                 <w:noProof/>
+                <w:lang w:val="en-AU"/>
               </w:rPr>
               <w:drawing>
                 <wp:inline distT="0" distB="0" distL="0" distR="0" wp14:anchorId="44E2E7E6" wp14:editId="4FE73D24">
@@ -1169,12 +1145,6 @@
         </w:tc>
       </w:tr>
       <w:tr>
-        <w:tblPrEx>
-          <w:tblCellMar>
-            <w:top w:w="0" w:type="dxa"/>
-            <w:bottom w:w="0" w:type="dxa"/>
-          </w:tblCellMar>
-        </w:tblPrEx>
         <w:tc>
           <w:tcPr>
             <w:tcW w:w="15400" w:type="dxa"/>
@@ -1270,21 +1240,12 @@
           <w:szCs w:val="86"/>
         </w:rPr>
       </w:pPr>
-      <w:proofErr w:type="spellStart"/>
       <w:r>
         <w:rPr>
           <w:rFonts w:cs="Century Gothic"/>
           <w:color w:val="C41223"/>
         </w:rPr>
-        <w:t>IaaS</w:t>
-      </w:r>
-      <w:proofErr w:type="spellEnd"/>
-      <w:r>
-        <w:rPr>
-          <w:rFonts w:cs="Century Gothic"/>
-          <w:color w:val="C41223"/>
-        </w:rPr>
-        <w:t xml:space="preserve"> FROM THE THE END-USERS’ VIEW</w:t>
+        <w:t>IaaS FROM THE THE END-USERS’ VIEW</w:t>
       </w:r>
       <w:r>
         <w:rPr>
@@ -1304,6 +1265,24 @@
         <w:adjustRightInd w:val="0"/>
         <w:spacing w:after="240" w:line="1040" w:lineRule="atLeast"/>
         <w:rPr>
+          <w:rFonts w:ascii="Century Gothic" w:hAnsi="Century Gothic" w:cs="Century Gothic"/>
+        </w:rPr>
+      </w:pPr>
+      <w:r>
+        <w:rPr>
+          <w:rFonts w:ascii="Century Gothic" w:hAnsi="Century Gothic" w:cs="Century Gothic"/>
+        </w:rPr>
+        <w:t>VM which can be configured OS, network, storage etc,</w:t>
+      </w:r>
+    </w:p>
+    <w:p>
+      <w:pPr>
+        <w:widowControl w:val="0"/>
+        <w:autoSpaceDE w:val="0"/>
+        <w:autoSpaceDN w:val="0"/>
+        <w:adjustRightInd w:val="0"/>
+        <w:spacing w:after="240" w:line="1040" w:lineRule="atLeast"/>
+        <w:rPr>
           <w:rFonts w:ascii="Times" w:hAnsi="Times" w:cs="Times"/>
         </w:rPr>
       </w:pPr>
@@ -1396,23 +1375,7 @@
           <w:rFonts w:ascii="Century Gothic" w:hAnsi="Century Gothic" w:cs="Century Gothic"/>
           <w:color w:val="FB0007"/>
         </w:rPr>
-        <w:t xml:space="preserve">Clients of </w:t>
-      </w:r>
-      <w:proofErr w:type="spellStart"/>
-      <w:r>
-        <w:rPr>
-          <w:rFonts w:ascii="Century Gothic" w:hAnsi="Century Gothic" w:cs="Century Gothic"/>
-          <w:color w:val="FB0007"/>
-        </w:rPr>
-        <w:t>IaaS</w:t>
-      </w:r>
-      <w:proofErr w:type="spellEnd"/>
-      <w:r>
-        <w:rPr>
-          <w:rFonts w:ascii="Century Gothic" w:hAnsi="Century Gothic" w:cs="Century Gothic"/>
-          <w:color w:val="FB0007"/>
-        </w:rPr>
-        <w:t xml:space="preserve"> services </w:t>
+        <w:t xml:space="preserve">Clients of IaaS services </w:t>
       </w:r>
     </w:p>
     <w:p>
@@ -1472,19 +1435,11 @@
         </w:rPr>
         <w:t xml:space="preserve"> </w:t>
       </w:r>
-      <w:proofErr w:type="spellStart"/>
       <w:r>
         <w:rPr>
           <w:rFonts w:ascii="Century Gothic" w:hAnsi="Century Gothic" w:cs="Century Gothic"/>
         </w:rPr>
-        <w:t>Quora</w:t>
-      </w:r>
-      <w:proofErr w:type="spellEnd"/>
-      <w:r>
-        <w:rPr>
-          <w:rFonts w:ascii="Century Gothic" w:hAnsi="Century Gothic" w:cs="Century Gothic"/>
-        </w:rPr>
-        <w:t xml:space="preserve"> </w:t>
+        <w:t xml:space="preserve">Quora </w:t>
       </w:r>
     </w:p>
     <w:p/>
@@ -2312,7 +2267,7 @@
 </file>
 
 <file path=customXml/itemProps1.xml><?xml version="1.0" encoding="utf-8"?>
-<ds:datastoreItem xmlns:ds="http://schemas.openxmlformats.org/officeDocument/2006/customXml" ds:itemID="{BD246532-0F29-3C45-A4F8-D849D1A5D6E6}">
+<ds:datastoreItem xmlns:ds="http://schemas.openxmlformats.org/officeDocument/2006/customXml" ds:itemID="{51667242-8D80-184F-82C0-259E84C6E02E}">
   <ds:schemaRefs>
     <ds:schemaRef ds:uri="http://schemas.openxmlformats.org/officeDocument/2006/bibliography"/>
   </ds:schemaRefs>

</xml_diff>

<commit_message>
PaaS, IaaS details dscription
</commit_message>
<xml_diff>
--- a/cloud computing simple structure.docx
+++ b/cloud computing simple structure.docx
@@ -184,8 +184,6 @@
               </w:rPr>
               <w:t xml:space="preserve">Means </w:t>
             </w:r>
-            <w:bookmarkStart w:id="0" w:name="_GoBack"/>
-            <w:bookmarkEnd w:id="0"/>
             <w:r>
               <w:rPr>
                 <w:rFonts w:cs="Century Gothic"/>
@@ -1050,6 +1048,24 @@
               <w:autoSpaceDE w:val="0"/>
               <w:autoSpaceDN w:val="0"/>
               <w:adjustRightInd w:val="0"/>
+              <w:spacing w:after="240" w:line="620" w:lineRule="atLeast"/>
+              <w:rPr>
+                <w:rFonts w:ascii="Times" w:hAnsi="Times" w:cs="Times"/>
+              </w:rPr>
+            </w:pPr>
+            <w:r>
+              <w:rPr>
+                <w:rFonts w:ascii="Times" w:hAnsi="Times" w:cs="Times"/>
+              </w:rPr>
+              <w:t>Azure initially only provide PaaS, but now they also provide IaaS</w:t>
+            </w:r>
+          </w:p>
+          <w:p>
+            <w:pPr>
+              <w:widowControl w:val="0"/>
+              <w:autoSpaceDE w:val="0"/>
+              <w:autoSpaceDN w:val="0"/>
+              <w:adjustRightInd w:val="0"/>
               <w:spacing w:line="280" w:lineRule="atLeast"/>
               <w:rPr>
                 <w:rFonts w:ascii="Times" w:hAnsi="Times" w:cs="Times"/>
@@ -1263,16 +1279,72 @@
         <w:autoSpaceDE w:val="0"/>
         <w:autoSpaceDN w:val="0"/>
         <w:adjustRightInd w:val="0"/>
-        <w:spacing w:after="240" w:line="1040" w:lineRule="atLeast"/>
-        <w:rPr>
-          <w:rFonts w:ascii="Century Gothic" w:hAnsi="Century Gothic" w:cs="Century Gothic"/>
+        <w:spacing w:after="240" w:line="620" w:lineRule="atLeast"/>
+        <w:rPr>
+          <w:rFonts w:ascii="Times" w:hAnsi="Times" w:cs="Times"/>
         </w:rPr>
       </w:pPr>
       <w:r>
         <w:rPr>
-          <w:rFonts w:ascii="Century Gothic" w:hAnsi="Century Gothic" w:cs="Century Gothic"/>
-        </w:rPr>
-        <w:t>VM which can be configured OS, network, storage etc,</w:t>
+          <w:rFonts w:ascii="Times" w:hAnsi="Times" w:cs="Times"/>
+        </w:rPr>
+        <w:t xml:space="preserve">Launch a </w:t>
+      </w:r>
+      <w:bookmarkStart w:id="0" w:name="_GoBack"/>
+      <w:bookmarkEnd w:id="0"/>
+      <w:r>
+        <w:rPr>
+          <w:rFonts w:ascii="Times" w:hAnsi="Times" w:cs="Times"/>
+        </w:rPr>
+        <w:t>VM</w:t>
+      </w:r>
+      <w:r>
+        <w:rPr>
+          <w:rFonts w:ascii="Times" w:hAnsi="Times" w:cs="Times"/>
+        </w:rPr>
+        <w:t xml:space="preserve"> (but not allowed choose which VM</w:t>
+      </w:r>
+      <w:r>
+        <w:rPr>
+          <w:rFonts w:ascii="Times" w:hAnsi="Times" w:cs="Times"/>
+        </w:rPr>
+        <w:t xml:space="preserve"> Tech</w:t>
+      </w:r>
+      <w:r>
+        <w:rPr>
+          <w:rFonts w:ascii="Times" w:hAnsi="Times" w:cs="Times"/>
+        </w:rPr>
+        <w:t xml:space="preserve"> like Xen or VMware)</w:t>
+      </w:r>
+      <w:r>
+        <w:rPr>
+          <w:rFonts w:ascii="Times" w:hAnsi="Times" w:cs="Times"/>
+        </w:rPr>
+        <w:t xml:space="preserve"> which can be conf</w:t>
+      </w:r>
+      <w:r>
+        <w:rPr>
+          <w:rFonts w:ascii="Times" w:hAnsi="Times" w:cs="Times"/>
+        </w:rPr>
+        <w:t>igured OS, network, storage</w:t>
+      </w:r>
+      <w:r>
+        <w:rPr>
+          <w:rFonts w:ascii="Times" w:hAnsi="Times" w:cs="Times"/>
+        </w:rPr>
+        <w:t>, ram</w:t>
+      </w:r>
+      <w:r>
+        <w:rPr>
+          <w:rFonts w:ascii="Times" w:hAnsi="Times" w:cs="Times"/>
+        </w:rPr>
+        <w:t>, CPU, other hardware setting</w:t>
+      </w:r>
+      <w:r>
+        <w:rPr>
+          <w:rFonts w:ascii="Times" w:hAnsi="Times" w:cs="Times"/>
+        </w:rPr>
+        <w:t xml:space="preserve"> etc.</w:t>
       </w:r>
     </w:p>
     <w:p>
@@ -2267,7 +2339,7 @@
 </file>
 
 <file path=customXml/itemProps1.xml><?xml version="1.0" encoding="utf-8"?>
-<ds:datastoreItem xmlns:ds="http://schemas.openxmlformats.org/officeDocument/2006/customXml" ds:itemID="{51667242-8D80-184F-82C0-259E84C6E02E}">
+<ds:datastoreItem xmlns:ds="http://schemas.openxmlformats.org/officeDocument/2006/customXml" ds:itemID="{05DE0863-C968-4648-BE1C-CCA0A7CC44DC}">
   <ds:schemaRefs>
     <ds:schemaRef ds:uri="http://schemas.openxmlformats.org/officeDocument/2006/bibliography"/>
   </ds:schemaRefs>

</xml_diff>